<commit_message>
Doc: Se agrego un requerimiento en referencia a los graficos
</commit_message>
<xml_diff>
--- a/Inicio/Registro de entrevista/Resumen de Entrevista 1_Vesta Risk Manager_T-Code.docx
+++ b/Inicio/Registro de entrevista/Resumen de Entrevista 1_Vesta Risk Manager_T-Code.docx
@@ -1,6 +1,6 @@
 
 <file path=word/document.xml><?xml version="1.0" encoding="utf-8"?>
-<w:document xmlns:wpc="http://schemas.microsoft.com/office/word/2010/wordprocessingCanvas" xmlns:cx="http://schemas.microsoft.com/office/drawing/2014/chartex" xmlns:cx1="http://schemas.microsoft.com/office/drawing/2015/9/8/chartex" xmlns:cx2="http://schemas.microsoft.com/office/drawing/2015/10/21/chartex" xmlns:cx3="http://schemas.microsoft.com/office/drawing/2016/5/9/chartex" xmlns:cx4="http://schemas.microsoft.com/office/drawing/2016/5/10/chartex" xmlns:cx5="http://schemas.microsoft.com/office/drawing/2016/5/11/chartex" xmlns:cx6="http://schemas.microsoft.com/office/drawing/2016/5/12/chartex" xmlns:cx7="http://schemas.microsoft.com/office/drawing/2016/5/13/chartex" xmlns:cx8="http://schemas.microsoft.com/office/drawing/2016/5/14/chartex" xmlns:mc="http://schemas.openxmlformats.org/markup-compatibility/2006" xmlns:aink="http://schemas.microsoft.com/office/drawing/2016/ink" xmlns:am3d="http://schemas.microsoft.com/office/drawing/2017/model3d" xmlns:o="urn:schemas-microsoft-com:office:office" xmlns:oel="http://schemas.microsoft.com/office/2019/extlst" xmlns:r="http://schemas.openxmlformats.org/officeDocument/2006/relationships" xmlns:m="http://schemas.openxmlformats.org/officeDocument/2006/math" xmlns:v="urn:schemas-microsoft-com:vml" xmlns:wp14="http://schemas.microsoft.com/office/word/2010/wordprocessingDrawing" xmlns:wp="http://schemas.openxmlformats.org/drawingml/2006/wordprocessingDrawing" xmlns:w10="urn:schemas-microsoft-com:office:word" xmlns:w="http://schemas.openxmlformats.org/wordprocessingml/2006/main" xmlns:w14="http://schemas.microsoft.com/office/word/2010/wordml" xmlns:w15="http://schemas.microsoft.com/office/word/2012/wordml" xmlns:w16cex="http://schemas.microsoft.com/office/word/2018/wordml/cex" xmlns:w16cid="http://schemas.microsoft.com/office/word/2016/wordml/cid" xmlns:w16="http://schemas.microsoft.com/office/word/2018/wordml" xmlns:w16du="http://schemas.microsoft.com/office/word/2023/wordml/word16du" xmlns:w16sdtdh="http://schemas.microsoft.com/office/word/2020/wordml/sdtdatahash" xmlns:w16se="http://schemas.microsoft.com/office/word/2015/wordml/symex" xmlns:wpg="http://schemas.microsoft.com/office/word/2010/wordprocessingGroup" xmlns:wpi="http://schemas.microsoft.com/office/word/2010/wordprocessingInk" xmlns:wne="http://schemas.microsoft.com/office/word/2006/wordml" xmlns:wps="http://schemas.microsoft.com/office/word/2010/wordprocessingShape" mc:Ignorable="w14 w15 w16se w16cid w16 w16cex w16sdtdh w16du wp14">
+<w:document xmlns:wpc="http://schemas.microsoft.com/office/word/2010/wordprocessingCanvas" xmlns:mc="http://schemas.openxmlformats.org/markup-compatibility/2006" xmlns:o="urn:schemas-microsoft-com:office:office" xmlns:r="http://schemas.openxmlformats.org/officeDocument/2006/relationships" xmlns:m="http://schemas.openxmlformats.org/officeDocument/2006/math" xmlns:v="urn:schemas-microsoft-com:vml" xmlns:wp14="http://schemas.microsoft.com/office/word/2010/wordprocessingDrawing" xmlns:wp="http://schemas.openxmlformats.org/drawingml/2006/wordprocessingDrawing" xmlns:w10="urn:schemas-microsoft-com:office:word" xmlns:w="http://schemas.openxmlformats.org/wordprocessingml/2006/main" xmlns:w14="http://schemas.microsoft.com/office/word/2010/wordml" xmlns:w15="http://schemas.microsoft.com/office/word/2012/wordml" xmlns:wpg="http://schemas.microsoft.com/office/word/2010/wordprocessingGroup" xmlns:wpi="http://schemas.microsoft.com/office/word/2010/wordprocessingInk" xmlns:wne="http://schemas.microsoft.com/office/word/2006/wordml" xmlns:wps="http://schemas.microsoft.com/office/word/2010/wordprocessingShape" mc:Ignorable="w14 w15 wp14">
   <w:body>
     <w:p>
       <w:pPr>
@@ -34,6 +34,7 @@
       <w:r>
         <w:rPr>
           <w:noProof/>
+          <w:lang w:val="es-AR" w:eastAsia="es-AR"/>
         </w:rPr>
         <mc:AlternateContent>
           <mc:Choice Requires="wps">
@@ -94,7 +95,7 @@
               </wp:anchor>
             </w:drawing>
           </mc:Choice>
-          <mc:Fallback>
+          <mc:Fallback xmlns:w16se="http://schemas.microsoft.com/office/word/2015/wordml/symex" xmlns:w16sdtdh="http://schemas.microsoft.com/office/word/2020/wordml/sdtdatahash" xmlns:w16du="http://schemas.microsoft.com/office/word/2023/wordml/word16du" xmlns:w16="http://schemas.microsoft.com/office/word/2018/wordml" xmlns:w16cid="http://schemas.microsoft.com/office/word/2016/wordml/cid" xmlns:w16cex="http://schemas.microsoft.com/office/word/2018/wordml/cex" xmlns:oel="http://schemas.microsoft.com/office/2019/extlst" xmlns:am3d="http://schemas.microsoft.com/office/drawing/2017/model3d" xmlns:aink="http://schemas.microsoft.com/office/drawing/2016/ink" xmlns:cx8="http://schemas.microsoft.com/office/drawing/2016/5/14/chartex" xmlns:cx7="http://schemas.microsoft.com/office/drawing/2016/5/13/chartex" xmlns:cx6="http://schemas.microsoft.com/office/drawing/2016/5/12/chartex" xmlns:cx5="http://schemas.microsoft.com/office/drawing/2016/5/11/chartex" xmlns:cx4="http://schemas.microsoft.com/office/drawing/2016/5/10/chartex" xmlns:cx3="http://schemas.microsoft.com/office/drawing/2016/5/9/chartex" xmlns:cx2="http://schemas.microsoft.com/office/drawing/2015/10/21/chartex" xmlns:cx1="http://schemas.microsoft.com/office/drawing/2015/9/8/chartex" xmlns:cx="http://schemas.microsoft.com/office/drawing/2014/chartex">
             <w:pict>
               <v:rect w14:anchorId="7FD0F7FB" id="Rectangle 6" o:spid="_x0000_s1026" style="position:absolute;margin-left:0;margin-top:0;width:623.8pt;height:67.65pt;z-index:251653632;visibility:visible;mso-wrap-style:square;mso-width-percent:1050;mso-height-percent:900;mso-wrap-distance-left:9pt;mso-wrap-distance-top:0;mso-wrap-distance-right:9pt;mso-wrap-distance-bottom:0;mso-position-horizontal:center;mso-position-horizontal-relative:page;mso-position-vertical:bottom;mso-position-vertical-relative:page;mso-width-percent:1050;mso-height-percent:900;mso-width-relative:page;mso-height-relative:top-margin-area;v-text-anchor:top" o:gfxdata="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" o:allowincell="f" fillcolor="#4bacc6" strokecolor="#31849b">
                 <w10:wrap anchorx="page" anchory="page"/>
@@ -106,6 +107,7 @@
       <w:r>
         <w:rPr>
           <w:noProof/>
+          <w:lang w:val="es-AR" w:eastAsia="es-AR"/>
         </w:rPr>
         <mc:AlternateContent>
           <mc:Choice Requires="wps">
@@ -166,7 +168,7 @@
               </wp:anchor>
             </w:drawing>
           </mc:Choice>
-          <mc:Fallback>
+          <mc:Fallback xmlns:w16se="http://schemas.microsoft.com/office/word/2015/wordml/symex" xmlns:w16sdtdh="http://schemas.microsoft.com/office/word/2020/wordml/sdtdatahash" xmlns:w16du="http://schemas.microsoft.com/office/word/2023/wordml/word16du" xmlns:w16="http://schemas.microsoft.com/office/word/2018/wordml" xmlns:w16cid="http://schemas.microsoft.com/office/word/2016/wordml/cid" xmlns:w16cex="http://schemas.microsoft.com/office/word/2018/wordml/cex" xmlns:oel="http://schemas.microsoft.com/office/2019/extlst" xmlns:am3d="http://schemas.microsoft.com/office/drawing/2017/model3d" xmlns:aink="http://schemas.microsoft.com/office/drawing/2016/ink" xmlns:cx8="http://schemas.microsoft.com/office/drawing/2016/5/14/chartex" xmlns:cx7="http://schemas.microsoft.com/office/drawing/2016/5/13/chartex" xmlns:cx6="http://schemas.microsoft.com/office/drawing/2016/5/12/chartex" xmlns:cx5="http://schemas.microsoft.com/office/drawing/2016/5/11/chartex" xmlns:cx4="http://schemas.microsoft.com/office/drawing/2016/5/10/chartex" xmlns:cx3="http://schemas.microsoft.com/office/drawing/2016/5/9/chartex" xmlns:cx2="http://schemas.microsoft.com/office/drawing/2015/10/21/chartex" xmlns:cx1="http://schemas.microsoft.com/office/drawing/2015/9/8/chartex" xmlns:cx="http://schemas.microsoft.com/office/drawing/2014/chartex">
             <w:pict>
               <v:rect w14:anchorId="53026F08" id="Rectangle 9" o:spid="_x0000_s1026" style="position:absolute;margin-left:38.95pt;margin-top:-20.65pt;width:7.15pt;height:882.2pt;z-index:251656704;visibility:visible;mso-wrap-style:square;mso-width-percent:0;mso-height-percent:1050;mso-wrap-distance-left:9pt;mso-wrap-distance-top:0;mso-wrap-distance-right:9pt;mso-wrap-distance-bottom:0;mso-position-horizontal:absolute;mso-position-horizontal-relative:page;mso-position-vertical:absolute;mso-position-vertical-relative:page;mso-width-percent:0;mso-height-percent:1050;mso-width-relative:page;mso-height-relative:page;v-text-anchor:top" o:gfxdata="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" o:allowincell="f" strokecolor="#31849b">
                 <w10:wrap anchorx="page" anchory="page"/>
@@ -178,6 +180,7 @@
       <w:r>
         <w:rPr>
           <w:noProof/>
+          <w:lang w:val="es-AR" w:eastAsia="es-AR"/>
         </w:rPr>
         <mc:AlternateContent>
           <mc:Choice Requires="wps">
@@ -238,7 +241,7 @@
               </wp:anchor>
             </w:drawing>
           </mc:Choice>
-          <mc:Fallback>
+          <mc:Fallback xmlns:w16se="http://schemas.microsoft.com/office/word/2015/wordml/symex" xmlns:w16sdtdh="http://schemas.microsoft.com/office/word/2020/wordml/sdtdatahash" xmlns:w16du="http://schemas.microsoft.com/office/word/2023/wordml/word16du" xmlns:w16="http://schemas.microsoft.com/office/word/2018/wordml" xmlns:w16cid="http://schemas.microsoft.com/office/word/2016/wordml/cid" xmlns:w16cex="http://schemas.microsoft.com/office/word/2018/wordml/cex" xmlns:oel="http://schemas.microsoft.com/office/2019/extlst" xmlns:am3d="http://schemas.microsoft.com/office/drawing/2017/model3d" xmlns:aink="http://schemas.microsoft.com/office/drawing/2016/ink" xmlns:cx8="http://schemas.microsoft.com/office/drawing/2016/5/14/chartex" xmlns:cx7="http://schemas.microsoft.com/office/drawing/2016/5/13/chartex" xmlns:cx6="http://schemas.microsoft.com/office/drawing/2016/5/12/chartex" xmlns:cx5="http://schemas.microsoft.com/office/drawing/2016/5/11/chartex" xmlns:cx4="http://schemas.microsoft.com/office/drawing/2016/5/10/chartex" xmlns:cx3="http://schemas.microsoft.com/office/drawing/2016/5/9/chartex" xmlns:cx2="http://schemas.microsoft.com/office/drawing/2015/10/21/chartex" xmlns:cx1="http://schemas.microsoft.com/office/drawing/2015/9/8/chartex" xmlns:cx="http://schemas.microsoft.com/office/drawing/2014/chartex">
             <w:pict>
               <v:rect w14:anchorId="657BF4A1" id="Rectangle 8" o:spid="_x0000_s1026" style="position:absolute;margin-left:549.2pt;margin-top:-20.65pt;width:7.15pt;height:882.2pt;z-index:251655680;visibility:visible;mso-wrap-style:square;mso-width-percent:0;mso-height-percent:1050;mso-wrap-distance-left:9pt;mso-wrap-distance-top:0;mso-wrap-distance-right:9pt;mso-wrap-distance-bottom:0;mso-position-horizontal:absolute;mso-position-horizontal-relative:page;mso-position-vertical:absolute;mso-position-vertical-relative:page;mso-width-percent:0;mso-height-percent:1050;mso-width-relative:page;mso-height-relative:page;v-text-anchor:top" o:gfxdata="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" o:allowincell="f" strokecolor="#31849b">
                 <w10:wrap anchorx="page" anchory="page"/>
@@ -250,6 +253,7 @@
       <w:r>
         <w:rPr>
           <w:noProof/>
+          <w:lang w:val="es-AR" w:eastAsia="es-AR"/>
         </w:rPr>
         <mc:AlternateContent>
           <mc:Choice Requires="wps">
@@ -310,7 +314,7 @@
               </wp:anchor>
             </w:drawing>
           </mc:Choice>
-          <mc:Fallback>
+          <mc:Fallback xmlns:w16se="http://schemas.microsoft.com/office/word/2015/wordml/symex" xmlns:w16sdtdh="http://schemas.microsoft.com/office/word/2020/wordml/sdtdatahash" xmlns:w16du="http://schemas.microsoft.com/office/word/2023/wordml/word16du" xmlns:w16="http://schemas.microsoft.com/office/word/2018/wordml" xmlns:w16cid="http://schemas.microsoft.com/office/word/2016/wordml/cid" xmlns:w16cex="http://schemas.microsoft.com/office/word/2018/wordml/cex" xmlns:oel="http://schemas.microsoft.com/office/2019/extlst" xmlns:am3d="http://schemas.microsoft.com/office/drawing/2017/model3d" xmlns:aink="http://schemas.microsoft.com/office/drawing/2016/ink" xmlns:cx8="http://schemas.microsoft.com/office/drawing/2016/5/14/chartex" xmlns:cx7="http://schemas.microsoft.com/office/drawing/2016/5/13/chartex" xmlns:cx6="http://schemas.microsoft.com/office/drawing/2016/5/12/chartex" xmlns:cx5="http://schemas.microsoft.com/office/drawing/2016/5/11/chartex" xmlns:cx4="http://schemas.microsoft.com/office/drawing/2016/5/10/chartex" xmlns:cx3="http://schemas.microsoft.com/office/drawing/2016/5/9/chartex" xmlns:cx2="http://schemas.microsoft.com/office/drawing/2015/10/21/chartex" xmlns:cx1="http://schemas.microsoft.com/office/drawing/2015/9/8/chartex" xmlns:cx="http://schemas.microsoft.com/office/drawing/2014/chartex">
             <w:pict>
               <v:rect w14:anchorId="32C1F582" id="Rectangle 7" o:spid="_x0000_s1026" style="position:absolute;margin-left:-14.45pt;margin-top:.4pt;width:623.8pt;height:67.65pt;z-index:251654656;visibility:visible;mso-wrap-style:square;mso-width-percent:1050;mso-height-percent:900;mso-wrap-distance-left:9pt;mso-wrap-distance-top:0;mso-wrap-distance-right:9pt;mso-wrap-distance-bottom:0;mso-position-horizontal:absolute;mso-position-horizontal-relative:page;mso-position-vertical:absolute;mso-position-vertical-relative:page;mso-width-percent:1050;mso-height-percent:900;mso-width-relative:page;mso-height-relative:top-margin-area;v-text-anchor:top" o:gfxdata="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" o:allowincell="f" fillcolor="#4bacc6" strokecolor="#31849b">
                 <w10:wrap anchorx="page" anchory="page"/>
@@ -410,51 +414,35 @@
         <w:rPr>
           <w:lang w:val="es-AR"/>
         </w:rPr>
-        <w:t>T-</w:t>
+        <w:t>T-Code</w:t>
+      </w:r>
+      <w:r>
+        <w:rPr>
+          <w:lang w:val="es-AR"/>
+        </w:rPr>
+        <w:t xml:space="preserve"> </w:t>
+      </w:r>
+      <w:r>
+        <w:rPr>
+          <w:lang w:val="es-AR"/>
+        </w:rPr>
+        <w:t xml:space="preserve"> </w:t>
+      </w:r>
+    </w:p>
+    <w:p>
+      <w:pPr>
+        <w:pStyle w:val="Sinespaciado"/>
+      </w:pPr>
+      <w:r>
+        <w:t xml:space="preserve">Hugo Frey, Agustín </w:t>
       </w:r>
       <w:proofErr w:type="spellStart"/>
       <w:r>
-        <w:rPr>
-          <w:lang w:val="es-AR"/>
-        </w:rPr>
-        <w:t>Code</w:t>
+        <w:t>Collareda</w:t>
       </w:r>
       <w:proofErr w:type="spellEnd"/>
       <w:r>
-        <w:rPr>
-          <w:lang w:val="es-AR"/>
-        </w:rPr>
-        <w:t xml:space="preserve"> </w:t>
-      </w:r>
-      <w:r>
-        <w:rPr>
-          <w:lang w:val="es-AR"/>
-        </w:rPr>
-        <w:t xml:space="preserve"> </w:t>
-      </w:r>
-    </w:p>
-    <w:p>
-      <w:pPr>
-        <w:pStyle w:val="Sinespaciado"/>
-      </w:pPr>
-      <w:r>
-        <w:t xml:space="preserve">Hugo Frey, Agustín </w:t>
-      </w:r>
-      <w:proofErr w:type="spellStart"/>
-      <w:r>
-        <w:t>Collareda</w:t>
-      </w:r>
-      <w:proofErr w:type="spellEnd"/>
-      <w:r>
-        <w:t xml:space="preserve">, Cintia </w:t>
-      </w:r>
-      <w:proofErr w:type="spellStart"/>
-      <w:r>
-        <w:t>Hernandez</w:t>
-      </w:r>
-      <w:proofErr w:type="spellEnd"/>
-      <w:r>
-        <w:t xml:space="preserve">. </w:t>
+        <w:t xml:space="preserve">, Cintia Hernandez. </w:t>
       </w:r>
     </w:p>
     <w:p/>
@@ -466,6 +454,7 @@
         <w:rPr>
           <w:i w:val="0"/>
           <w:noProof/>
+          <w:lang w:eastAsia="es-AR"/>
         </w:rPr>
         <w:drawing>
           <wp:anchor distT="0" distB="0" distL="114300" distR="114300" simplePos="0" relativeHeight="251663872" behindDoc="0" locked="0" layoutInCell="1" allowOverlap="1" wp14:anchorId="36F0CB60" wp14:editId="0C97E166">
@@ -543,6 +532,7 @@
         <w:rPr>
           <w:i w:val="0"/>
           <w:noProof/>
+          <w:lang w:eastAsia="es-AR"/>
         </w:rPr>
         <w:drawing>
           <wp:anchor distT="128016" distB="315468" distL="254508" distR="443103" simplePos="0" relativeHeight="251657728" behindDoc="0" locked="0" layoutInCell="1" allowOverlap="1" wp14:anchorId="6EFE1BCF" wp14:editId="1DF63107">
@@ -615,6 +605,7 @@
       <w:r>
         <w:rPr>
           <w:noProof/>
+          <w:lang w:eastAsia="es-AR"/>
         </w:rPr>
         <w:lastRenderedPageBreak/>
         <mc:AlternateContent>
@@ -715,7 +706,7 @@
               </wp:anchor>
             </w:drawing>
           </mc:Choice>
-          <mc:Fallback>
+          <mc:Fallback xmlns:w16se="http://schemas.microsoft.com/office/word/2015/wordml/symex" xmlns:w16sdtdh="http://schemas.microsoft.com/office/word/2020/wordml/sdtdatahash" xmlns:w16du="http://schemas.microsoft.com/office/word/2023/wordml/word16du" xmlns:w16="http://schemas.microsoft.com/office/word/2018/wordml" xmlns:w16cid="http://schemas.microsoft.com/office/word/2016/wordml/cid" xmlns:w16cex="http://schemas.microsoft.com/office/word/2018/wordml/cex" xmlns:oel="http://schemas.microsoft.com/office/2019/extlst" xmlns:am3d="http://schemas.microsoft.com/office/drawing/2017/model3d" xmlns:aink="http://schemas.microsoft.com/office/drawing/2016/ink" xmlns:cx8="http://schemas.microsoft.com/office/drawing/2016/5/14/chartex" xmlns:cx7="http://schemas.microsoft.com/office/drawing/2016/5/13/chartex" xmlns:cx6="http://schemas.microsoft.com/office/drawing/2016/5/12/chartex" xmlns:cx5="http://schemas.microsoft.com/office/drawing/2016/5/11/chartex" xmlns:cx4="http://schemas.microsoft.com/office/drawing/2016/5/10/chartex" xmlns:cx3="http://schemas.microsoft.com/office/drawing/2016/5/9/chartex" xmlns:cx2="http://schemas.microsoft.com/office/drawing/2015/10/21/chartex" xmlns:cx1="http://schemas.microsoft.com/office/drawing/2015/9/8/chartex" xmlns:cx="http://schemas.microsoft.com/office/drawing/2014/chartex">
             <w:pict>
               <v:shapetype w14:anchorId="257DC844" id="_x0000_t202" coordsize="21600,21600" o:spt="202" path="m,l,21600r21600,l21600,xe">
                 <v:stroke joinstyle="miter"/>
@@ -778,7 +769,7 @@
       <w:r>
         <w:rPr>
           <w:noProof/>
-          <w:lang w:eastAsia="es-ES"/>
+          <w:lang w:eastAsia="es-AR"/>
         </w:rPr>
         <mc:AlternateContent>
           <mc:Choice Requires="wps">
@@ -839,7 +830,7 @@
               </wp:anchor>
             </w:drawing>
           </mc:Choice>
-          <mc:Fallback>
+          <mc:Fallback xmlns:w16se="http://schemas.microsoft.com/office/word/2015/wordml/symex" xmlns:w16sdtdh="http://schemas.microsoft.com/office/word/2020/wordml/sdtdatahash" xmlns:w16du="http://schemas.microsoft.com/office/word/2023/wordml/word16du" xmlns:w16="http://schemas.microsoft.com/office/word/2018/wordml" xmlns:w16cid="http://schemas.microsoft.com/office/word/2016/wordml/cid" xmlns:w16cex="http://schemas.microsoft.com/office/word/2018/wordml/cex" xmlns:oel="http://schemas.microsoft.com/office/2019/extlst" xmlns:am3d="http://schemas.microsoft.com/office/drawing/2017/model3d" xmlns:aink="http://schemas.microsoft.com/office/drawing/2016/ink" xmlns:cx8="http://schemas.microsoft.com/office/drawing/2016/5/14/chartex" xmlns:cx7="http://schemas.microsoft.com/office/drawing/2016/5/13/chartex" xmlns:cx6="http://schemas.microsoft.com/office/drawing/2016/5/12/chartex" xmlns:cx5="http://schemas.microsoft.com/office/drawing/2016/5/11/chartex" xmlns:cx4="http://schemas.microsoft.com/office/drawing/2016/5/10/chartex" xmlns:cx3="http://schemas.microsoft.com/office/drawing/2016/5/9/chartex" xmlns:cx2="http://schemas.microsoft.com/office/drawing/2015/10/21/chartex" xmlns:cx1="http://schemas.microsoft.com/office/drawing/2015/9/8/chartex" xmlns:cx="http://schemas.microsoft.com/office/drawing/2014/chartex">
             <w:pict>
               <v:rect w14:anchorId="7E27F901" id="Rectangle 17" o:spid="_x0000_s1026" style="position:absolute;margin-left:315.7pt;margin-top:-76.25pt;width:195.35pt;height:844.9pt;z-index:-251656704;visibility:visible;mso-wrap-style:square;mso-width-percent:0;mso-height-percent:0;mso-wrap-distance-left:9pt;mso-wrap-distance-top:0;mso-wrap-distance-right:9pt;mso-wrap-distance-bottom:0;mso-position-horizontal:absolute;mso-position-horizontal-relative:margin;mso-position-vertical:absolute;mso-position-vertical-relative:margin;mso-width-percent:0;mso-height-percent:0;mso-width-relative:page;mso-height-relative:page;v-text-anchor:top" o:gfxdata="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" fillcolor="#4bacc6" strokecolor="#31849b">
                 <w10:wrap type="square" anchorx="margin" anchory="margin"/>
@@ -872,7 +863,7 @@
     </w:p>
     <w:p>
       <w:pPr>
-        <w:pStyle w:val="TtulodeTDC"/>
+        <w:pStyle w:val="TtulodeTDC1"/>
         <w:tabs>
           <w:tab w:val="left" w:pos="5954"/>
         </w:tabs>
@@ -2206,21 +2197,7 @@
         <w:rPr>
           <w:lang w:eastAsia="es-ES"/>
         </w:rPr>
-        <w:t xml:space="preserve">Cintia </w:t>
-      </w:r>
-      <w:proofErr w:type="spellStart"/>
-      <w:r>
-        <w:rPr>
-          <w:lang w:eastAsia="es-ES"/>
-        </w:rPr>
-        <w:t>Hernandez</w:t>
-      </w:r>
-      <w:proofErr w:type="spellEnd"/>
-      <w:r>
-        <w:rPr>
-          <w:lang w:eastAsia="es-ES"/>
-        </w:rPr>
-        <w:t>.</w:t>
+        <w:t>Cintia Hernandez.</w:t>
       </w:r>
     </w:p>
     <w:p>
@@ -2465,15 +2442,7 @@
         <w:t>n</w:t>
       </w:r>
       <w:r>
-        <w:t xml:space="preserve"> parte del grupo T-</w:t>
-      </w:r>
-      <w:proofErr w:type="spellStart"/>
-      <w:r>
-        <w:t>Code</w:t>
-      </w:r>
-      <w:proofErr w:type="spellEnd"/>
-      <w:r>
-        <w:t xml:space="preserve"> y </w:t>
+        <w:t xml:space="preserve"> parte del grupo T-Code y </w:t>
       </w:r>
       <w:r>
         <w:t>son alumnos avanzados de la carrera de Licenciatura en Sistemas de la Universidad Nacional de la Patagonia Austral de la unidad académica de Río Gallegos</w:t>
@@ -2873,11 +2842,16 @@
       <w:r>
         <w:t xml:space="preserve">siris </w:t>
       </w:r>
+      <w:proofErr w:type="spellStart"/>
       <w:r>
         <w:t>S</w:t>
       </w:r>
       <w:r>
-        <w:t>ofia.</w:t>
+        <w:t>ofia</w:t>
+      </w:r>
+      <w:proofErr w:type="spellEnd"/>
+      <w:r>
+        <w:t>.</w:t>
       </w:r>
       <w:r>
         <w:t xml:space="preserve"> </w:t>
@@ -3024,15 +2998,7 @@
         <w:jc w:val="both"/>
       </w:pPr>
       <w:r>
-        <w:t xml:space="preserve">Cintia </w:t>
-      </w:r>
-      <w:proofErr w:type="spellStart"/>
-      <w:r>
-        <w:t>Hernandez</w:t>
-      </w:r>
-      <w:proofErr w:type="spellEnd"/>
-      <w:r>
-        <w:t>.</w:t>
+        <w:t>Cintia Hernandez.</w:t>
       </w:r>
     </w:p>
     <w:p>
@@ -3158,7 +3124,15 @@
       </w:r>
       <w:proofErr w:type="spellEnd"/>
       <w:r>
-        <w:t xml:space="preserve"> Osiris Sofia. </w:t>
+        <w:t xml:space="preserve"> Osiris </w:t>
+      </w:r>
+      <w:proofErr w:type="spellStart"/>
+      <w:r>
+        <w:t>Sofia</w:t>
+      </w:r>
+      <w:proofErr w:type="spellEnd"/>
+      <w:r>
+        <w:t xml:space="preserve">. </w:t>
       </w:r>
     </w:p>
     <w:p>
@@ -3494,6 +3468,7 @@
               <w:jc w:val="both"/>
             </w:pPr>
             <w:r>
+              <w:lastRenderedPageBreak/>
               <w:t>EG y KH</w:t>
             </w:r>
           </w:p>
@@ -3828,6 +3803,7 @@
               <w:jc w:val="both"/>
             </w:pPr>
             <w:r>
+              <w:lastRenderedPageBreak/>
               <w:t>OS y KH</w:t>
             </w:r>
           </w:p>
@@ -4206,6 +4182,9 @@
       <w:r>
         <w:t>El sistema debe permitir el seguimiento de los riesgos gestionados, incluyendo detalles sobre cómo fueron gestionados, las tareas relacionadas, la evaluación de acciones, el responsable y el impacto.</w:t>
       </w:r>
+      <w:r>
+        <w:t xml:space="preserve"> </w:t>
+      </w:r>
     </w:p>
     <w:p>
       <w:pPr>
@@ -4216,6 +4195,23 @@
         </w:numPr>
       </w:pPr>
       <w:r>
+        <w:t>E</w:t>
+      </w:r>
+      <w:r>
+        <w:t>l sistema deberá tener gráficos para simplificar la visualización de la gestión de riesgos.</w:t>
+      </w:r>
+      <w:bookmarkStart w:id="27" w:name="_GoBack"/>
+      <w:bookmarkEnd w:id="27"/>
+    </w:p>
+    <w:p>
+      <w:pPr>
+        <w:pStyle w:val="PSI-Normal"/>
+        <w:numPr>
+          <w:ilvl w:val="0"/>
+          <w:numId w:val="14"/>
+        </w:numPr>
+      </w:pPr>
+      <w:r>
         <w:t>El sistema debe permitir la realización de informes semanales y resúmenes sobre el progreso de los proyectos.</w:t>
       </w:r>
     </w:p>
@@ -4263,14 +4259,12 @@
     </w:p>
     <w:p>
       <w:hyperlink r:id="rId11" w:history="1">
-        <w:proofErr w:type="gramStart"/>
         <w:r>
           <w:rPr>
             <w:rStyle w:val="Hipervnculo"/>
           </w:rPr>
           <w:t>Link</w:t>
         </w:r>
-        <w:proofErr w:type="gramEnd"/>
       </w:hyperlink>
     </w:p>
     <w:p/>
@@ -4288,7 +4282,7 @@
 </file>
 
 <file path=word/endnotes.xml><?xml version="1.0" encoding="utf-8"?>
-<w:endnotes xmlns:wpc="http://schemas.microsoft.com/office/word/2010/wordprocessingCanvas" xmlns:cx="http://schemas.microsoft.com/office/drawing/2014/chartex" xmlns:cx1="http://schemas.microsoft.com/office/drawing/2015/9/8/chartex" xmlns:cx2="http://schemas.microsoft.com/office/drawing/2015/10/21/chartex" xmlns:cx3="http://schemas.microsoft.com/office/drawing/2016/5/9/chartex" xmlns:cx4="http://schemas.microsoft.com/office/drawing/2016/5/10/chartex" xmlns:cx5="http://schemas.microsoft.com/office/drawing/2016/5/11/chartex" xmlns:cx6="http://schemas.microsoft.com/office/drawing/2016/5/12/chartex" xmlns:cx7="http://schemas.microsoft.com/office/drawing/2016/5/13/chartex" xmlns:cx8="http://schemas.microsoft.com/office/drawing/2016/5/14/chartex" xmlns:mc="http://schemas.openxmlformats.org/markup-compatibility/2006" xmlns:aink="http://schemas.microsoft.com/office/drawing/2016/ink" xmlns:am3d="http://schemas.microsoft.com/office/drawing/2017/model3d" xmlns:o="urn:schemas-microsoft-com:office:office" xmlns:oel="http://schemas.microsoft.com/office/2019/extlst" xmlns:r="http://schemas.openxmlformats.org/officeDocument/2006/relationships" xmlns:m="http://schemas.openxmlformats.org/officeDocument/2006/math" xmlns:v="urn:schemas-microsoft-com:vml" xmlns:wp14="http://schemas.microsoft.com/office/word/2010/wordprocessingDrawing" xmlns:wp="http://schemas.openxmlformats.org/drawingml/2006/wordprocessingDrawing" xmlns:w10="urn:schemas-microsoft-com:office:word" xmlns:w="http://schemas.openxmlformats.org/wordprocessingml/2006/main" xmlns:w14="http://schemas.microsoft.com/office/word/2010/wordml" xmlns:w15="http://schemas.microsoft.com/office/word/2012/wordml" xmlns:w16cex="http://schemas.microsoft.com/office/word/2018/wordml/cex" xmlns:w16cid="http://schemas.microsoft.com/office/word/2016/wordml/cid" xmlns:w16="http://schemas.microsoft.com/office/word/2018/wordml" xmlns:w16du="http://schemas.microsoft.com/office/word/2023/wordml/word16du" xmlns:w16sdtdh="http://schemas.microsoft.com/office/word/2020/wordml/sdtdatahash" xmlns:w16se="http://schemas.microsoft.com/office/word/2015/wordml/symex" xmlns:wpg="http://schemas.microsoft.com/office/word/2010/wordprocessingGroup" xmlns:wpi="http://schemas.microsoft.com/office/word/2010/wordprocessingInk" xmlns:wne="http://schemas.microsoft.com/office/word/2006/wordml" xmlns:wps="http://schemas.microsoft.com/office/word/2010/wordprocessingShape" mc:Ignorable="w14 w15 w16se w16cid w16 w16cex w16sdtdh w16du wp14">
+<w:endnotes xmlns:wpc="http://schemas.microsoft.com/office/word/2010/wordprocessingCanvas" xmlns:mc="http://schemas.openxmlformats.org/markup-compatibility/2006" xmlns:o="urn:schemas-microsoft-com:office:office" xmlns:r="http://schemas.openxmlformats.org/officeDocument/2006/relationships" xmlns:m="http://schemas.openxmlformats.org/officeDocument/2006/math" xmlns:v="urn:schemas-microsoft-com:vml" xmlns:wp14="http://schemas.microsoft.com/office/word/2010/wordprocessingDrawing" xmlns:wp="http://schemas.openxmlformats.org/drawingml/2006/wordprocessingDrawing" xmlns:w10="urn:schemas-microsoft-com:office:word" xmlns:w="http://schemas.openxmlformats.org/wordprocessingml/2006/main" xmlns:w14="http://schemas.microsoft.com/office/word/2010/wordml" xmlns:w15="http://schemas.microsoft.com/office/word/2012/wordml" xmlns:wpg="http://schemas.microsoft.com/office/word/2010/wordprocessingGroup" xmlns:wpi="http://schemas.microsoft.com/office/word/2010/wordprocessingInk" xmlns:wne="http://schemas.microsoft.com/office/word/2006/wordml" xmlns:wps="http://schemas.microsoft.com/office/word/2010/wordprocessingShape" mc:Ignorable="w14 w15 wp14">
   <w:endnote w:type="separator" w:id="-1">
     <w:p>
       <w:pPr>
@@ -4315,7 +4309,7 @@
 </file>
 
 <file path=word/footer1.xml><?xml version="1.0" encoding="utf-8"?>
-<w:ftr xmlns:wpc="http://schemas.microsoft.com/office/word/2010/wordprocessingCanvas" xmlns:cx="http://schemas.microsoft.com/office/drawing/2014/chartex" xmlns:cx1="http://schemas.microsoft.com/office/drawing/2015/9/8/chartex" xmlns:cx2="http://schemas.microsoft.com/office/drawing/2015/10/21/chartex" xmlns:cx3="http://schemas.microsoft.com/office/drawing/2016/5/9/chartex" xmlns:cx4="http://schemas.microsoft.com/office/drawing/2016/5/10/chartex" xmlns:cx5="http://schemas.microsoft.com/office/drawing/2016/5/11/chartex" xmlns:cx6="http://schemas.microsoft.com/office/drawing/2016/5/12/chartex" xmlns:cx7="http://schemas.microsoft.com/office/drawing/2016/5/13/chartex" xmlns:cx8="http://schemas.microsoft.com/office/drawing/2016/5/14/chartex" xmlns:mc="http://schemas.openxmlformats.org/markup-compatibility/2006" xmlns:aink="http://schemas.microsoft.com/office/drawing/2016/ink" xmlns:am3d="http://schemas.microsoft.com/office/drawing/2017/model3d" xmlns:o="urn:schemas-microsoft-com:office:office" xmlns:oel="http://schemas.microsoft.com/office/2019/extlst" xmlns:r="http://schemas.openxmlformats.org/officeDocument/2006/relationships" xmlns:m="http://schemas.openxmlformats.org/officeDocument/2006/math" xmlns:v="urn:schemas-microsoft-com:vml" xmlns:wp14="http://schemas.microsoft.com/office/word/2010/wordprocessingDrawing" xmlns:wp="http://schemas.openxmlformats.org/drawingml/2006/wordprocessingDrawing" xmlns:w10="urn:schemas-microsoft-com:office:word" xmlns:w="http://schemas.openxmlformats.org/wordprocessingml/2006/main" xmlns:w14="http://schemas.microsoft.com/office/word/2010/wordml" xmlns:w15="http://schemas.microsoft.com/office/word/2012/wordml" xmlns:w16cex="http://schemas.microsoft.com/office/word/2018/wordml/cex" xmlns:w16cid="http://schemas.microsoft.com/office/word/2016/wordml/cid" xmlns:w16="http://schemas.microsoft.com/office/word/2018/wordml" xmlns:w16du="http://schemas.microsoft.com/office/word/2023/wordml/word16du" xmlns:w16sdtdh="http://schemas.microsoft.com/office/word/2020/wordml/sdtdatahash" xmlns:w16se="http://schemas.microsoft.com/office/word/2015/wordml/symex" xmlns:wpg="http://schemas.microsoft.com/office/word/2010/wordprocessingGroup" xmlns:wpi="http://schemas.microsoft.com/office/word/2010/wordprocessingInk" xmlns:wne="http://schemas.microsoft.com/office/word/2006/wordml" xmlns:wps="http://schemas.microsoft.com/office/word/2010/wordprocessingShape" mc:Ignorable="w14 w15 w16se w16cid w16 w16cex w16sdtdh w16du wp14">
+<w:ftr xmlns:wpc="http://schemas.microsoft.com/office/word/2010/wordprocessingCanvas" xmlns:mc="http://schemas.openxmlformats.org/markup-compatibility/2006" xmlns:o="urn:schemas-microsoft-com:office:office" xmlns:r="http://schemas.openxmlformats.org/officeDocument/2006/relationships" xmlns:m="http://schemas.openxmlformats.org/officeDocument/2006/math" xmlns:v="urn:schemas-microsoft-com:vml" xmlns:wp14="http://schemas.microsoft.com/office/word/2010/wordprocessingDrawing" xmlns:wp="http://schemas.openxmlformats.org/drawingml/2006/wordprocessingDrawing" xmlns:w10="urn:schemas-microsoft-com:office:word" xmlns:w="http://schemas.openxmlformats.org/wordprocessingml/2006/main" xmlns:w14="http://schemas.microsoft.com/office/word/2010/wordml" xmlns:w15="http://schemas.microsoft.com/office/word/2012/wordml" xmlns:wpg="http://schemas.microsoft.com/office/word/2010/wordprocessingGroup" xmlns:wpi="http://schemas.microsoft.com/office/word/2010/wordprocessingInk" xmlns:wne="http://schemas.microsoft.com/office/word/2006/wordml" xmlns:wps="http://schemas.microsoft.com/office/word/2010/wordprocessingShape" mc:Ignorable="w14 w15 wp14">
   <w:p>
     <w:pPr>
       <w:tabs>
@@ -4326,16 +4320,8 @@
       <w:rPr>
         <w:lang w:val="es-AR"/>
       </w:rPr>
-      <w:t>T-</w:t>
+      <w:t>T-Code</w:t>
     </w:r>
-    <w:proofErr w:type="spellStart"/>
-    <w:r>
-      <w:rPr>
-        <w:lang w:val="es-AR"/>
-      </w:rPr>
-      <w:t>Code</w:t>
-    </w:r>
-    <w:proofErr w:type="spellEnd"/>
     <w:r>
       <w:rPr>
         <w:lang w:val="es-AR"/>
@@ -4345,7 +4331,7 @@
     <w:r>
       <w:rPr>
         <w:noProof/>
-        <w:lang w:eastAsia="es-ES"/>
+        <w:lang w:val="es-AR" w:eastAsia="es-AR"/>
       </w:rPr>
       <mc:AlternateContent>
         <mc:Choice Requires="wpg">
@@ -4464,7 +4450,7 @@
             </wp:anchor>
           </w:drawing>
         </mc:Choice>
-        <mc:Fallback>
+        <mc:Fallback xmlns:w16se="http://schemas.microsoft.com/office/word/2015/wordml/symex" xmlns:w16sdtdh="http://schemas.microsoft.com/office/word/2020/wordml/sdtdatahash" xmlns:w16du="http://schemas.microsoft.com/office/word/2023/wordml/word16du" xmlns:w16="http://schemas.microsoft.com/office/word/2018/wordml" xmlns:w16cid="http://schemas.microsoft.com/office/word/2016/wordml/cid" xmlns:w16cex="http://schemas.microsoft.com/office/word/2018/wordml/cex" xmlns:oel="http://schemas.microsoft.com/office/2019/extlst" xmlns:am3d="http://schemas.microsoft.com/office/drawing/2017/model3d" xmlns:aink="http://schemas.microsoft.com/office/drawing/2016/ink" xmlns:cx8="http://schemas.microsoft.com/office/drawing/2016/5/14/chartex" xmlns:cx7="http://schemas.microsoft.com/office/drawing/2016/5/13/chartex" xmlns:cx6="http://schemas.microsoft.com/office/drawing/2016/5/12/chartex" xmlns:cx5="http://schemas.microsoft.com/office/drawing/2016/5/11/chartex" xmlns:cx4="http://schemas.microsoft.com/office/drawing/2016/5/10/chartex" xmlns:cx3="http://schemas.microsoft.com/office/drawing/2016/5/9/chartex" xmlns:cx2="http://schemas.microsoft.com/office/drawing/2015/10/21/chartex" xmlns:cx1="http://schemas.microsoft.com/office/drawing/2015/9/8/chartex" xmlns:cx="http://schemas.microsoft.com/office/drawing/2014/chartex">
           <w:pict>
             <v:group w14:anchorId="23FC3AF8" id="Group 27" o:spid="_x0000_s1026" style="position:absolute;margin-left:0;margin-top:0;width:593.7pt;height:63.75pt;flip:y;z-index:251656192;mso-width-percent:1000;mso-height-percent:900;mso-position-horizontal:center;mso-position-horizontal-relative:page;mso-position-vertical:bottom;mso-position-vertical-relative:page;mso-width-percent:1000;mso-height-percent:900;mso-height-relative:bottom-margin-area" coordorigin="8,9" coordsize="15823,1439" o:gfxdata="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" o:allowincell="f">
               <v:shapetype id="_x0000_t32" coordsize="21600,21600" o:spt="32" o:oned="t" path="m,l21600,21600e" filled="f">
@@ -4482,7 +4468,7 @@
     <w:r>
       <w:rPr>
         <w:noProof/>
-        <w:lang w:eastAsia="es-ES"/>
+        <w:lang w:val="es-AR" w:eastAsia="es-AR"/>
       </w:rPr>
       <mc:AlternateContent>
         <mc:Choice Requires="wps">
@@ -4543,7 +4529,7 @@
             </wp:anchor>
           </w:drawing>
         </mc:Choice>
-        <mc:Fallback>
+        <mc:Fallback xmlns:w16se="http://schemas.microsoft.com/office/word/2015/wordml/symex" xmlns:w16sdtdh="http://schemas.microsoft.com/office/word/2020/wordml/sdtdatahash" xmlns:w16du="http://schemas.microsoft.com/office/word/2023/wordml/word16du" xmlns:w16="http://schemas.microsoft.com/office/word/2018/wordml" xmlns:w16cid="http://schemas.microsoft.com/office/word/2016/wordml/cid" xmlns:w16cex="http://schemas.microsoft.com/office/word/2018/wordml/cex" xmlns:oel="http://schemas.microsoft.com/office/2019/extlst" xmlns:am3d="http://schemas.microsoft.com/office/drawing/2017/model3d" xmlns:aink="http://schemas.microsoft.com/office/drawing/2016/ink" xmlns:cx8="http://schemas.microsoft.com/office/drawing/2016/5/14/chartex" xmlns:cx7="http://schemas.microsoft.com/office/drawing/2016/5/13/chartex" xmlns:cx6="http://schemas.microsoft.com/office/drawing/2016/5/12/chartex" xmlns:cx5="http://schemas.microsoft.com/office/drawing/2016/5/11/chartex" xmlns:cx4="http://schemas.microsoft.com/office/drawing/2016/5/10/chartex" xmlns:cx3="http://schemas.microsoft.com/office/drawing/2016/5/9/chartex" xmlns:cx2="http://schemas.microsoft.com/office/drawing/2015/10/21/chartex" xmlns:cx1="http://schemas.microsoft.com/office/drawing/2015/9/8/chartex" xmlns:cx="http://schemas.microsoft.com/office/drawing/2014/chartex">
           <w:pict>
             <v:rect w14:anchorId="5A04F650" id="Rectangle 26" o:spid="_x0000_s1026" style="position:absolute;margin-left:38.95pt;margin-top:778.55pt;width:7.15pt;height:62.2pt;z-index:251655168;visibility:visible;mso-wrap-style:square;mso-width-percent:0;mso-height-percent:900;mso-wrap-distance-left:9pt;mso-wrap-distance-top:0;mso-wrap-distance-right:9pt;mso-wrap-distance-bottom:0;mso-position-horizontal:absolute;mso-position-horizontal-relative:page;mso-position-vertical:absolute;mso-position-vertical-relative:page;mso-width-percent:0;mso-height-percent:900;mso-width-relative:page;mso-height-relative:bottom-margin-area;v-text-anchor:top" o:gfxdata="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" fillcolor="#4bacc6" strokecolor="#205867">
               <w10:wrap anchorx="page" anchory="page"/>
@@ -4593,7 +4579,7 @@
         <w:rFonts w:ascii="Cambria" w:hAnsi="Cambria" w:cs="Cambria"/>
         <w:noProof/>
       </w:rPr>
-      <w:t>7</w:t>
+      <w:t>10</w:t>
     </w:r>
     <w:r>
       <w:rPr>
@@ -4630,7 +4616,7 @@
         <w:rFonts w:ascii="Cambria" w:hAnsi="Cambria" w:cs="Cambria"/>
         <w:noProof/>
       </w:rPr>
-      <w:t>7</w:t>
+      <w:t>10</w:t>
     </w:r>
     <w:r>
       <w:rPr>
@@ -4641,7 +4627,7 @@
     <w:r>
       <w:rPr>
         <w:noProof/>
-        <w:lang w:eastAsia="zh-TW"/>
+        <w:lang w:val="es-AR" w:eastAsia="es-AR"/>
       </w:rPr>
       <mc:AlternateContent>
         <mc:Choice Requires="wps">
@@ -4702,7 +4688,7 @@
             </wp:anchor>
           </w:drawing>
         </mc:Choice>
-        <mc:Fallback>
+        <mc:Fallback xmlns:w16se="http://schemas.microsoft.com/office/word/2015/wordml/symex" xmlns:w16sdtdh="http://schemas.microsoft.com/office/word/2020/wordml/sdtdatahash" xmlns:w16du="http://schemas.microsoft.com/office/word/2023/wordml/word16du" xmlns:w16="http://schemas.microsoft.com/office/word/2018/wordml" xmlns:w16cid="http://schemas.microsoft.com/office/word/2016/wordml/cid" xmlns:w16cex="http://schemas.microsoft.com/office/word/2018/wordml/cex" xmlns:oel="http://schemas.microsoft.com/office/2019/extlst" xmlns:am3d="http://schemas.microsoft.com/office/drawing/2017/model3d" xmlns:aink="http://schemas.microsoft.com/office/drawing/2016/ink" xmlns:cx8="http://schemas.microsoft.com/office/drawing/2016/5/14/chartex" xmlns:cx7="http://schemas.microsoft.com/office/drawing/2016/5/13/chartex" xmlns:cx6="http://schemas.microsoft.com/office/drawing/2016/5/12/chartex" xmlns:cx5="http://schemas.microsoft.com/office/drawing/2016/5/11/chartex" xmlns:cx4="http://schemas.microsoft.com/office/drawing/2016/5/10/chartex" xmlns:cx3="http://schemas.microsoft.com/office/drawing/2016/5/9/chartex" xmlns:cx2="http://schemas.microsoft.com/office/drawing/2015/10/21/chartex" xmlns:cx1="http://schemas.microsoft.com/office/drawing/2015/9/8/chartex" xmlns:cx="http://schemas.microsoft.com/office/drawing/2014/chartex">
           <w:pict>
             <v:rect w14:anchorId="0794F2C1" id="Rectangle 11" o:spid="_x0000_s1026" style="position:absolute;margin-left:549.2pt;margin-top:778.55pt;width:7.15pt;height:62.2pt;z-index:251654144;visibility:visible;mso-wrap-style:square;mso-width-percent:0;mso-height-percent:900;mso-wrap-distance-left:9pt;mso-wrap-distance-top:0;mso-wrap-distance-right:9pt;mso-wrap-distance-bottom:0;mso-position-horizontal:absolute;mso-position-horizontal-relative:page;mso-position-vertical:absolute;mso-position-vertical-relative:page;mso-width-percent:0;mso-height-percent:900;mso-width-relative:page;mso-height-relative:bottom-margin-area;v-text-anchor:top" o:gfxdata="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" fillcolor="#4bacc6" strokecolor="#205867">
               <w10:wrap anchorx="page" anchory="page"/>
@@ -4751,22 +4737,14 @@
       <w:rPr>
         <w:lang w:val="es-AR"/>
       </w:rPr>
-      <w:t xml:space="preserve"> y Cintia </w:t>
+      <w:t xml:space="preserve"> y Cintia Hernandez</w:t>
     </w:r>
-    <w:proofErr w:type="spellStart"/>
-    <w:r>
-      <w:rPr>
-        <w:lang w:val="es-AR"/>
-      </w:rPr>
-      <w:t>Hernandez</w:t>
-    </w:r>
-    <w:proofErr w:type="spellEnd"/>
   </w:p>
 </w:ftr>
 </file>
 
 <file path=word/footnotes.xml><?xml version="1.0" encoding="utf-8"?>
-<w:footnotes xmlns:wpc="http://schemas.microsoft.com/office/word/2010/wordprocessingCanvas" xmlns:cx="http://schemas.microsoft.com/office/drawing/2014/chartex" xmlns:cx1="http://schemas.microsoft.com/office/drawing/2015/9/8/chartex" xmlns:cx2="http://schemas.microsoft.com/office/drawing/2015/10/21/chartex" xmlns:cx3="http://schemas.microsoft.com/office/drawing/2016/5/9/chartex" xmlns:cx4="http://schemas.microsoft.com/office/drawing/2016/5/10/chartex" xmlns:cx5="http://schemas.microsoft.com/office/drawing/2016/5/11/chartex" xmlns:cx6="http://schemas.microsoft.com/office/drawing/2016/5/12/chartex" xmlns:cx7="http://schemas.microsoft.com/office/drawing/2016/5/13/chartex" xmlns:cx8="http://schemas.microsoft.com/office/drawing/2016/5/14/chartex" xmlns:mc="http://schemas.openxmlformats.org/markup-compatibility/2006" xmlns:aink="http://schemas.microsoft.com/office/drawing/2016/ink" xmlns:am3d="http://schemas.microsoft.com/office/drawing/2017/model3d" xmlns:o="urn:schemas-microsoft-com:office:office" xmlns:oel="http://schemas.microsoft.com/office/2019/extlst" xmlns:r="http://schemas.openxmlformats.org/officeDocument/2006/relationships" xmlns:m="http://schemas.openxmlformats.org/officeDocument/2006/math" xmlns:v="urn:schemas-microsoft-com:vml" xmlns:wp14="http://schemas.microsoft.com/office/word/2010/wordprocessingDrawing" xmlns:wp="http://schemas.openxmlformats.org/drawingml/2006/wordprocessingDrawing" xmlns:w10="urn:schemas-microsoft-com:office:word" xmlns:w="http://schemas.openxmlformats.org/wordprocessingml/2006/main" xmlns:w14="http://schemas.microsoft.com/office/word/2010/wordml" xmlns:w15="http://schemas.microsoft.com/office/word/2012/wordml" xmlns:w16cex="http://schemas.microsoft.com/office/word/2018/wordml/cex" xmlns:w16cid="http://schemas.microsoft.com/office/word/2016/wordml/cid" xmlns:w16="http://schemas.microsoft.com/office/word/2018/wordml" xmlns:w16du="http://schemas.microsoft.com/office/word/2023/wordml/word16du" xmlns:w16sdtdh="http://schemas.microsoft.com/office/word/2020/wordml/sdtdatahash" xmlns:w16se="http://schemas.microsoft.com/office/word/2015/wordml/symex" xmlns:wpg="http://schemas.microsoft.com/office/word/2010/wordprocessingGroup" xmlns:wpi="http://schemas.microsoft.com/office/word/2010/wordprocessingInk" xmlns:wne="http://schemas.microsoft.com/office/word/2006/wordml" xmlns:wps="http://schemas.microsoft.com/office/word/2010/wordprocessingShape" mc:Ignorable="w14 w15 w16se w16cid w16 w16cex w16sdtdh w16du wp14">
+<w:footnotes xmlns:wpc="http://schemas.microsoft.com/office/word/2010/wordprocessingCanvas" xmlns:mc="http://schemas.openxmlformats.org/markup-compatibility/2006" xmlns:o="urn:schemas-microsoft-com:office:office" xmlns:r="http://schemas.openxmlformats.org/officeDocument/2006/relationships" xmlns:m="http://schemas.openxmlformats.org/officeDocument/2006/math" xmlns:v="urn:schemas-microsoft-com:vml" xmlns:wp14="http://schemas.microsoft.com/office/word/2010/wordprocessingDrawing" xmlns:wp="http://schemas.openxmlformats.org/drawingml/2006/wordprocessingDrawing" xmlns:w10="urn:schemas-microsoft-com:office:word" xmlns:w="http://schemas.openxmlformats.org/wordprocessingml/2006/main" xmlns:w14="http://schemas.microsoft.com/office/word/2010/wordml" xmlns:w15="http://schemas.microsoft.com/office/word/2012/wordml" xmlns:wpg="http://schemas.microsoft.com/office/word/2010/wordprocessingGroup" xmlns:wpi="http://schemas.microsoft.com/office/word/2010/wordprocessingInk" xmlns:wne="http://schemas.microsoft.com/office/word/2006/wordml" xmlns:wps="http://schemas.microsoft.com/office/word/2010/wordprocessingShape" mc:Ignorable="w14 w15 wp14">
   <w:footnote w:type="separator" w:id="-1">
     <w:p>
       <w:pPr>
@@ -4793,7 +4771,7 @@
 </file>
 
 <file path=word/header1.xml><?xml version="1.0" encoding="utf-8"?>
-<w:hdr xmlns:wpc="http://schemas.microsoft.com/office/word/2010/wordprocessingCanvas" xmlns:cx="http://schemas.microsoft.com/office/drawing/2014/chartex" xmlns:cx1="http://schemas.microsoft.com/office/drawing/2015/9/8/chartex" xmlns:cx2="http://schemas.microsoft.com/office/drawing/2015/10/21/chartex" xmlns:cx3="http://schemas.microsoft.com/office/drawing/2016/5/9/chartex" xmlns:cx4="http://schemas.microsoft.com/office/drawing/2016/5/10/chartex" xmlns:cx5="http://schemas.microsoft.com/office/drawing/2016/5/11/chartex" xmlns:cx6="http://schemas.microsoft.com/office/drawing/2016/5/12/chartex" xmlns:cx7="http://schemas.microsoft.com/office/drawing/2016/5/13/chartex" xmlns:cx8="http://schemas.microsoft.com/office/drawing/2016/5/14/chartex" xmlns:mc="http://schemas.openxmlformats.org/markup-compatibility/2006" xmlns:aink="http://schemas.microsoft.com/office/drawing/2016/ink" xmlns:am3d="http://schemas.microsoft.com/office/drawing/2017/model3d" xmlns:o="urn:schemas-microsoft-com:office:office" xmlns:oel="http://schemas.microsoft.com/office/2019/extlst" xmlns:r="http://schemas.openxmlformats.org/officeDocument/2006/relationships" xmlns:m="http://schemas.openxmlformats.org/officeDocument/2006/math" xmlns:v="urn:schemas-microsoft-com:vml" xmlns:wp14="http://schemas.microsoft.com/office/word/2010/wordprocessingDrawing" xmlns:wp="http://schemas.openxmlformats.org/drawingml/2006/wordprocessingDrawing" xmlns:w10="urn:schemas-microsoft-com:office:word" xmlns:w="http://schemas.openxmlformats.org/wordprocessingml/2006/main" xmlns:w14="http://schemas.microsoft.com/office/word/2010/wordml" xmlns:w15="http://schemas.microsoft.com/office/word/2012/wordml" xmlns:w16cex="http://schemas.microsoft.com/office/word/2018/wordml/cex" xmlns:w16cid="http://schemas.microsoft.com/office/word/2016/wordml/cid" xmlns:w16="http://schemas.microsoft.com/office/word/2018/wordml" xmlns:w16du="http://schemas.microsoft.com/office/word/2023/wordml/word16du" xmlns:w16sdtdh="http://schemas.microsoft.com/office/word/2020/wordml/sdtdatahash" xmlns:w16se="http://schemas.microsoft.com/office/word/2015/wordml/symex" xmlns:wpg="http://schemas.microsoft.com/office/word/2010/wordprocessingGroup" xmlns:wpi="http://schemas.microsoft.com/office/word/2010/wordprocessingInk" xmlns:wne="http://schemas.microsoft.com/office/word/2006/wordml" xmlns:wps="http://schemas.microsoft.com/office/word/2010/wordprocessingShape" mc:Ignorable="w14 w15 w16se w16cid w16 w16cex w16sdtdh w16du wp14">
+<w:hdr xmlns:wpc="http://schemas.microsoft.com/office/word/2010/wordprocessingCanvas" xmlns:mc="http://schemas.openxmlformats.org/markup-compatibility/2006" xmlns:o="urn:schemas-microsoft-com:office:office" xmlns:r="http://schemas.openxmlformats.org/officeDocument/2006/relationships" xmlns:m="http://schemas.openxmlformats.org/officeDocument/2006/math" xmlns:v="urn:schemas-microsoft-com:vml" xmlns:wp14="http://schemas.microsoft.com/office/word/2010/wordprocessingDrawing" xmlns:wp="http://schemas.openxmlformats.org/drawingml/2006/wordprocessingDrawing" xmlns:w10="urn:schemas-microsoft-com:office:word" xmlns:w="http://schemas.openxmlformats.org/wordprocessingml/2006/main" xmlns:w14="http://schemas.microsoft.com/office/word/2010/wordml" xmlns:w15="http://schemas.microsoft.com/office/word/2012/wordml" xmlns:wpg="http://schemas.microsoft.com/office/word/2010/wordprocessingGroup" xmlns:wpi="http://schemas.microsoft.com/office/word/2010/wordprocessingInk" xmlns:wne="http://schemas.microsoft.com/office/word/2006/wordml" xmlns:wps="http://schemas.microsoft.com/office/word/2010/wordprocessingShape" mc:Ignorable="w14 w15 wp14">
   <w:p>
     <w:pPr>
       <w:pStyle w:val="Encabezado"/>
@@ -4806,6 +4784,7 @@
         <w:rFonts w:ascii="Cambria" w:eastAsia="Times New Roman" w:hAnsi="Cambria"/>
         <w:noProof/>
         <w:szCs w:val="36"/>
+        <w:lang w:val="es-AR" w:eastAsia="es-AR"/>
       </w:rPr>
       <w:drawing>
         <wp:anchor distT="0" distB="0" distL="114300" distR="114300" simplePos="0" relativeHeight="251663360" behindDoc="0" locked="0" layoutInCell="1" allowOverlap="1" wp14:anchorId="1F1D00AD" wp14:editId="2EA93489">
@@ -4890,6 +4869,7 @@
         <w:rFonts w:ascii="Cambria" w:eastAsia="Times New Roman" w:hAnsi="Cambria"/>
         <w:noProof/>
         <w:szCs w:val="36"/>
+        <w:lang w:val="es-AR" w:eastAsia="es-AR"/>
       </w:rPr>
       <w:drawing>
         <wp:anchor distT="0" distB="0" distL="114300" distR="114300" simplePos="0" relativeHeight="251660288" behindDoc="0" locked="0" layoutInCell="1" allowOverlap="1" wp14:anchorId="05AA7A67" wp14:editId="7FCFFE05">
@@ -4959,7 +4939,7 @@
         <w:rFonts w:ascii="Cambria" w:eastAsia="Times New Roman" w:hAnsi="Cambria"/>
         <w:noProof/>
         <w:szCs w:val="36"/>
-        <w:lang w:eastAsia="es-ES"/>
+        <w:lang w:val="es-AR" w:eastAsia="es-AR"/>
       </w:rPr>
       <mc:AlternateContent>
         <mc:Choice Requires="wps">
@@ -5020,7 +5000,7 @@
             </wp:anchor>
           </w:drawing>
         </mc:Choice>
-        <mc:Fallback>
+        <mc:Fallback xmlns:w16se="http://schemas.microsoft.com/office/word/2015/wordml/symex" xmlns:w16sdtdh="http://schemas.microsoft.com/office/word/2020/wordml/sdtdatahash" xmlns:w16du="http://schemas.microsoft.com/office/word/2023/wordml/word16du" xmlns:w16="http://schemas.microsoft.com/office/word/2018/wordml" xmlns:w16cid="http://schemas.microsoft.com/office/word/2016/wordml/cid" xmlns:w16cex="http://schemas.microsoft.com/office/word/2018/wordml/cex" xmlns:oel="http://schemas.microsoft.com/office/2019/extlst" xmlns:am3d="http://schemas.microsoft.com/office/drawing/2017/model3d" xmlns:aink="http://schemas.microsoft.com/office/drawing/2016/ink" xmlns:cx8="http://schemas.microsoft.com/office/drawing/2016/5/14/chartex" xmlns:cx7="http://schemas.microsoft.com/office/drawing/2016/5/13/chartex" xmlns:cx6="http://schemas.microsoft.com/office/drawing/2016/5/12/chartex" xmlns:cx5="http://schemas.microsoft.com/office/drawing/2016/5/11/chartex" xmlns:cx4="http://schemas.microsoft.com/office/drawing/2016/5/10/chartex" xmlns:cx3="http://schemas.microsoft.com/office/drawing/2016/5/9/chartex" xmlns:cx2="http://schemas.microsoft.com/office/drawing/2015/10/21/chartex" xmlns:cx1="http://schemas.microsoft.com/office/drawing/2015/9/8/chartex" xmlns:cx="http://schemas.microsoft.com/office/drawing/2014/chartex">
           <w:pict>
             <v:rect w14:anchorId="29BFE646" id="Rectangle 41" o:spid="_x0000_s1026" style="position:absolute;margin-left:39.3pt;margin-top:.4pt;width:7.15pt;height:62.95pt;z-index:251659264;visibility:visible;mso-wrap-style:square;mso-width-percent:0;mso-height-percent:900;mso-wrap-distance-left:9pt;mso-wrap-distance-top:0;mso-wrap-distance-right:9pt;mso-wrap-distance-bottom:0;mso-position-horizontal:absolute;mso-position-horizontal-relative:page;mso-position-vertical:absolute;mso-position-vertical-relative:page;mso-width-percent:0;mso-height-percent:900;mso-width-relative:page;mso-height-relative:bottom-margin-area;v-text-anchor:top" o:gfxdata="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" fillcolor="#4bacc6" strokecolor="#205867">
               <w10:wrap anchorx="page" anchory="page"/>
@@ -5034,7 +5014,7 @@
         <w:rFonts w:ascii="Cambria" w:eastAsia="Times New Roman" w:hAnsi="Cambria"/>
         <w:noProof/>
         <w:szCs w:val="36"/>
-        <w:lang w:eastAsia="es-ES"/>
+        <w:lang w:val="es-AR" w:eastAsia="es-AR"/>
       </w:rPr>
       <mc:AlternateContent>
         <mc:Choice Requires="wps">
@@ -5095,7 +5075,7 @@
             </wp:anchor>
           </w:drawing>
         </mc:Choice>
-        <mc:Fallback>
+        <mc:Fallback xmlns:w16se="http://schemas.microsoft.com/office/word/2015/wordml/symex" xmlns:w16sdtdh="http://schemas.microsoft.com/office/word/2020/wordml/sdtdatahash" xmlns:w16du="http://schemas.microsoft.com/office/word/2023/wordml/word16du" xmlns:w16="http://schemas.microsoft.com/office/word/2018/wordml" xmlns:w16cid="http://schemas.microsoft.com/office/word/2016/wordml/cid" xmlns:w16cex="http://schemas.microsoft.com/office/word/2018/wordml/cex" xmlns:oel="http://schemas.microsoft.com/office/2019/extlst" xmlns:am3d="http://schemas.microsoft.com/office/drawing/2017/model3d" xmlns:aink="http://schemas.microsoft.com/office/drawing/2016/ink" xmlns:cx8="http://schemas.microsoft.com/office/drawing/2016/5/14/chartex" xmlns:cx7="http://schemas.microsoft.com/office/drawing/2016/5/13/chartex" xmlns:cx6="http://schemas.microsoft.com/office/drawing/2016/5/12/chartex" xmlns:cx5="http://schemas.microsoft.com/office/drawing/2016/5/11/chartex" xmlns:cx4="http://schemas.microsoft.com/office/drawing/2016/5/10/chartex" xmlns:cx3="http://schemas.microsoft.com/office/drawing/2016/5/9/chartex" xmlns:cx2="http://schemas.microsoft.com/office/drawing/2015/10/21/chartex" xmlns:cx1="http://schemas.microsoft.com/office/drawing/2015/9/8/chartex" xmlns:cx="http://schemas.microsoft.com/office/drawing/2014/chartex">
           <w:pict>
             <v:rect w14:anchorId="265DF645" id="Rectangle 34" o:spid="_x0000_s1026" style="position:absolute;margin-left:549.6pt;margin-top:.4pt;width:7.15pt;height:62.95pt;z-index:251657216;visibility:visible;mso-wrap-style:square;mso-width-percent:0;mso-height-percent:900;mso-wrap-distance-left:9pt;mso-wrap-distance-top:0;mso-wrap-distance-right:9pt;mso-wrap-distance-bottom:0;mso-position-horizontal:absolute;mso-position-horizontal-relative:page;mso-position-vertical:absolute;mso-position-vertical-relative:page;mso-width-percent:0;mso-height-percent:900;mso-width-relative:page;mso-height-relative:bottom-margin-area;v-text-anchor:top" o:gfxdata="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" fillcolor="#4bacc6" strokecolor="#205867">
               <w10:wrap anchorx="page" anchory="page"/>
@@ -5109,7 +5089,7 @@
         <w:rFonts w:ascii="Cambria" w:eastAsia="Times New Roman" w:hAnsi="Cambria"/>
         <w:noProof/>
         <w:szCs w:val="36"/>
-        <w:lang w:eastAsia="es-ES"/>
+        <w:lang w:val="es-AR" w:eastAsia="es-AR"/>
       </w:rPr>
       <mc:AlternateContent>
         <mc:Choice Requires="wpg">
@@ -5228,7 +5208,7 @@
             </wp:anchor>
           </w:drawing>
         </mc:Choice>
-        <mc:Fallback>
+        <mc:Fallback xmlns:w16se="http://schemas.microsoft.com/office/word/2015/wordml/symex" xmlns:w16sdtdh="http://schemas.microsoft.com/office/word/2020/wordml/sdtdatahash" xmlns:w16du="http://schemas.microsoft.com/office/word/2023/wordml/word16du" xmlns:w16="http://schemas.microsoft.com/office/word/2018/wordml" xmlns:w16cid="http://schemas.microsoft.com/office/word/2016/wordml/cid" xmlns:w16cex="http://schemas.microsoft.com/office/word/2018/wordml/cex" xmlns:oel="http://schemas.microsoft.com/office/2019/extlst" xmlns:am3d="http://schemas.microsoft.com/office/drawing/2017/model3d" xmlns:aink="http://schemas.microsoft.com/office/drawing/2016/ink" xmlns:cx8="http://schemas.microsoft.com/office/drawing/2016/5/14/chartex" xmlns:cx7="http://schemas.microsoft.com/office/drawing/2016/5/13/chartex" xmlns:cx6="http://schemas.microsoft.com/office/drawing/2016/5/12/chartex" xmlns:cx5="http://schemas.microsoft.com/office/drawing/2016/5/11/chartex" xmlns:cx4="http://schemas.microsoft.com/office/drawing/2016/5/10/chartex" xmlns:cx3="http://schemas.microsoft.com/office/drawing/2016/5/9/chartex" xmlns:cx2="http://schemas.microsoft.com/office/drawing/2015/10/21/chartex" xmlns:cx1="http://schemas.microsoft.com/office/drawing/2015/9/8/chartex" xmlns:cx="http://schemas.microsoft.com/office/drawing/2014/chartex">
           <w:pict>
             <v:group w14:anchorId="02BB8F7F" id="Group 35" o:spid="_x0000_s1026" style="position:absolute;margin-left:0;margin-top:0;width:593.5pt;height:64.2pt;z-index:251658240;mso-width-percent:1000;mso-position-horizontal:center;mso-position-horizontal-relative:page;mso-position-vertical:top;mso-position-vertical-relative:page;mso-width-percent:1000;mso-height-relative:top-margin-area" coordorigin="8,9" coordsize="15823,1439" o:gfxdata="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">
               <v:shapetype id="_x0000_t32" coordsize="21600,21600" o:spt="32" o:oned="t" path="m,l21600,21600e" filled="f">
@@ -5278,8 +5258,8 @@
 </file>
 
 <file path=word/numbering.xml><?xml version="1.0" encoding="utf-8"?>
-<w:numbering xmlns:wpc="http://schemas.microsoft.com/office/word/2010/wordprocessingCanvas" xmlns:cx="http://schemas.microsoft.com/office/drawing/2014/chartex" xmlns:cx1="http://schemas.microsoft.com/office/drawing/2015/9/8/chartex" xmlns:cx2="http://schemas.microsoft.com/office/drawing/2015/10/21/chartex" xmlns:cx3="http://schemas.microsoft.com/office/drawing/2016/5/9/chartex" xmlns:cx4="http://schemas.microsoft.com/office/drawing/2016/5/10/chartex" xmlns:cx5="http://schemas.microsoft.com/office/drawing/2016/5/11/chartex" xmlns:cx6="http://schemas.microsoft.com/office/drawing/2016/5/12/chartex" xmlns:cx7="http://schemas.microsoft.com/office/drawing/2016/5/13/chartex" xmlns:cx8="http://schemas.microsoft.com/office/drawing/2016/5/14/chartex" xmlns:mc="http://schemas.openxmlformats.org/markup-compatibility/2006" xmlns:aink="http://schemas.microsoft.com/office/drawing/2016/ink" xmlns:am3d="http://schemas.microsoft.com/office/drawing/2017/model3d" xmlns:o="urn:schemas-microsoft-com:office:office" xmlns:oel="http://schemas.microsoft.com/office/2019/extlst" xmlns:r="http://schemas.openxmlformats.org/officeDocument/2006/relationships" xmlns:m="http://schemas.openxmlformats.org/officeDocument/2006/math" xmlns:v="urn:schemas-microsoft-com:vml" xmlns:wp14="http://schemas.microsoft.com/office/word/2010/wordprocessingDrawing" xmlns:wp="http://schemas.openxmlformats.org/drawingml/2006/wordprocessingDrawing" xmlns:w10="urn:schemas-microsoft-com:office:word" xmlns:w="http://schemas.openxmlformats.org/wordprocessingml/2006/main" xmlns:w14="http://schemas.microsoft.com/office/word/2010/wordml" xmlns:w15="http://schemas.microsoft.com/office/word/2012/wordml" xmlns:w16cex="http://schemas.microsoft.com/office/word/2018/wordml/cex" xmlns:w16cid="http://schemas.microsoft.com/office/word/2016/wordml/cid" xmlns:w16="http://schemas.microsoft.com/office/word/2018/wordml" xmlns:w16du="http://schemas.microsoft.com/office/word/2023/wordml/word16du" xmlns:w16sdtdh="http://schemas.microsoft.com/office/word/2020/wordml/sdtdatahash" xmlns:w16se="http://schemas.microsoft.com/office/word/2015/wordml/symex" xmlns:wpg="http://schemas.microsoft.com/office/word/2010/wordprocessingGroup" xmlns:wpi="http://schemas.microsoft.com/office/word/2010/wordprocessingInk" xmlns:wne="http://schemas.microsoft.com/office/word/2006/wordml" xmlns:wps="http://schemas.microsoft.com/office/word/2010/wordprocessingShape" mc:Ignorable="w14 w15 w16se w16cid w16 w16cex w16sdtdh w16du wp14">
-  <w:abstractNum w:abstractNumId="0" w15:restartNumberingAfterBreak="0">
+<w:numbering xmlns:wpc="http://schemas.microsoft.com/office/word/2010/wordprocessingCanvas" xmlns:mc="http://schemas.openxmlformats.org/markup-compatibility/2006" xmlns:o="urn:schemas-microsoft-com:office:office" xmlns:r="http://schemas.openxmlformats.org/officeDocument/2006/relationships" xmlns:m="http://schemas.openxmlformats.org/officeDocument/2006/math" xmlns:v="urn:schemas-microsoft-com:vml" xmlns:wp14="http://schemas.microsoft.com/office/word/2010/wordprocessingDrawing" xmlns:wp="http://schemas.openxmlformats.org/drawingml/2006/wordprocessingDrawing" xmlns:w10="urn:schemas-microsoft-com:office:word" xmlns:w="http://schemas.openxmlformats.org/wordprocessingml/2006/main" xmlns:w14="http://schemas.microsoft.com/office/word/2010/wordml" xmlns:w15="http://schemas.microsoft.com/office/word/2012/wordml" xmlns:wpg="http://schemas.microsoft.com/office/word/2010/wordprocessingGroup" xmlns:wpi="http://schemas.microsoft.com/office/word/2010/wordprocessingInk" xmlns:wne="http://schemas.microsoft.com/office/word/2006/wordml" xmlns:wps="http://schemas.microsoft.com/office/word/2010/wordprocessingShape" mc:Ignorable="w14 w15 wp14">
+  <w:abstractNum w:abstractNumId="0">
     <w:nsid w:val="00000003"/>
     <w:multiLevelType w:val="multilevel"/>
     <w:tmpl w:val="00000003"/>
@@ -5437,7 +5417,7 @@
       </w:rPr>
     </w:lvl>
   </w:abstractNum>
-  <w:abstractNum w:abstractNumId="1" w15:restartNumberingAfterBreak="0">
+  <w:abstractNum w:abstractNumId="1">
     <w:nsid w:val="00000004"/>
     <w:multiLevelType w:val="multilevel"/>
     <w:tmpl w:val="796A7516"/>
@@ -5595,7 +5575,7 @@
       </w:rPr>
     </w:lvl>
   </w:abstractNum>
-  <w:abstractNum w:abstractNumId="2" w15:restartNumberingAfterBreak="0">
+  <w:abstractNum w:abstractNumId="2">
     <w:nsid w:val="00000005"/>
     <w:multiLevelType w:val="multilevel"/>
     <w:tmpl w:val="00000005"/>
@@ -5753,7 +5733,7 @@
       </w:rPr>
     </w:lvl>
   </w:abstractNum>
-  <w:abstractNum w:abstractNumId="3" w15:restartNumberingAfterBreak="0">
+  <w:abstractNum w:abstractNumId="3">
     <w:nsid w:val="00000006"/>
     <w:multiLevelType w:val="multilevel"/>
     <w:tmpl w:val="00000006"/>
@@ -5911,7 +5891,7 @@
       </w:rPr>
     </w:lvl>
   </w:abstractNum>
-  <w:abstractNum w:abstractNumId="4" w15:restartNumberingAfterBreak="0">
+  <w:abstractNum w:abstractNumId="4">
     <w:nsid w:val="11EC450D"/>
     <w:multiLevelType w:val="hybridMultilevel"/>
     <w:tmpl w:val="8D1847A2"/>
@@ -6024,7 +6004,7 @@
       </w:rPr>
     </w:lvl>
   </w:abstractNum>
-  <w:abstractNum w:abstractNumId="5" w15:restartNumberingAfterBreak="0">
+  <w:abstractNum w:abstractNumId="5">
     <w:nsid w:val="255F5799"/>
     <w:multiLevelType w:val="hybridMultilevel"/>
     <w:tmpl w:val="B8F40458"/>
@@ -6110,7 +6090,7 @@
       </w:pPr>
     </w:lvl>
   </w:abstractNum>
-  <w:abstractNum w:abstractNumId="6" w15:restartNumberingAfterBreak="0">
+  <w:abstractNum w:abstractNumId="6">
     <w:nsid w:val="487036EC"/>
     <w:multiLevelType w:val="hybridMultilevel"/>
     <w:tmpl w:val="BDFE724A"/>
@@ -6196,7 +6176,7 @@
       </w:pPr>
     </w:lvl>
   </w:abstractNum>
-  <w:abstractNum w:abstractNumId="7" w15:restartNumberingAfterBreak="0">
+  <w:abstractNum w:abstractNumId="7">
     <w:nsid w:val="67893555"/>
     <w:multiLevelType w:val="hybridMultilevel"/>
     <w:tmpl w:val="42EA799E"/>
@@ -6309,7 +6289,7 @@
       </w:rPr>
     </w:lvl>
   </w:abstractNum>
-  <w:abstractNum w:abstractNumId="8" w15:restartNumberingAfterBreak="0">
+  <w:abstractNum w:abstractNumId="8">
     <w:nsid w:val="6C71778C"/>
     <w:multiLevelType w:val="singleLevel"/>
     <w:tmpl w:val="C966EFC0"/>
@@ -6327,7 +6307,7 @@
       </w:rPr>
     </w:lvl>
   </w:abstractNum>
-  <w:abstractNum w:abstractNumId="9" w15:restartNumberingAfterBreak="0">
+  <w:abstractNum w:abstractNumId="9">
     <w:nsid w:val="6DC615DC"/>
     <w:multiLevelType w:val="hybridMultilevel"/>
     <w:tmpl w:val="B9020EFE"/>
@@ -6440,7 +6420,7 @@
       </w:rPr>
     </w:lvl>
   </w:abstractNum>
-  <w:abstractNum w:abstractNumId="10" w15:restartNumberingAfterBreak="0">
+  <w:abstractNum w:abstractNumId="10">
     <w:nsid w:val="708E589C"/>
     <w:multiLevelType w:val="multilevel"/>
     <w:tmpl w:val="381042DE"/>
@@ -6580,7 +6560,7 @@
       </w:rPr>
     </w:lvl>
   </w:abstractNum>
-  <w:abstractNum w:abstractNumId="11" w15:restartNumberingAfterBreak="0">
+  <w:abstractNum w:abstractNumId="11">
     <w:nsid w:val="7DD64906"/>
     <w:multiLevelType w:val="hybridMultilevel"/>
     <w:tmpl w:val="795E7434"/>
@@ -6694,53 +6674,53 @@
       </w:rPr>
     </w:lvl>
   </w:abstractNum>
-  <w:num w:numId="1" w16cid:durableId="844638535">
+  <w:num w:numId="1">
     <w:abstractNumId w:val="5"/>
   </w:num>
-  <w:num w:numId="2" w16cid:durableId="873736735">
+  <w:num w:numId="2">
     <w:abstractNumId w:val="6"/>
   </w:num>
-  <w:num w:numId="3" w16cid:durableId="782381587">
+  <w:num w:numId="3">
     <w:abstractNumId w:val="6"/>
   </w:num>
-  <w:num w:numId="4" w16cid:durableId="1012493177">
+  <w:num w:numId="4">
     <w:abstractNumId w:val="6"/>
   </w:num>
-  <w:num w:numId="5" w16cid:durableId="1640842112">
+  <w:num w:numId="5">
     <w:abstractNumId w:val="1"/>
   </w:num>
-  <w:num w:numId="6" w16cid:durableId="1164708324">
+  <w:num w:numId="6">
     <w:abstractNumId w:val="2"/>
   </w:num>
-  <w:num w:numId="7" w16cid:durableId="807481424">
+  <w:num w:numId="7">
     <w:abstractNumId w:val="3"/>
   </w:num>
-  <w:num w:numId="8" w16cid:durableId="837312226">
+  <w:num w:numId="8">
     <w:abstractNumId w:val="0"/>
   </w:num>
-  <w:num w:numId="9" w16cid:durableId="1513379158">
+  <w:num w:numId="9">
     <w:abstractNumId w:val="10"/>
   </w:num>
-  <w:num w:numId="10" w16cid:durableId="322928310">
+  <w:num w:numId="10">
     <w:abstractNumId w:val="11"/>
   </w:num>
-  <w:num w:numId="11" w16cid:durableId="1603339729">
+  <w:num w:numId="11">
     <w:abstractNumId w:val="4"/>
   </w:num>
-  <w:num w:numId="12" w16cid:durableId="1386492646">
+  <w:num w:numId="12">
     <w:abstractNumId w:val="8"/>
   </w:num>
-  <w:num w:numId="13" w16cid:durableId="277878600">
+  <w:num w:numId="13">
     <w:abstractNumId w:val="7"/>
   </w:num>
-  <w:num w:numId="14" w16cid:durableId="1382746364">
+  <w:num w:numId="14">
     <w:abstractNumId w:val="9"/>
   </w:num>
 </w:numbering>
 </file>
 
 <file path=word/styles.xml><?xml version="1.0" encoding="utf-8"?>
-<w:styles xmlns:mc="http://schemas.openxmlformats.org/markup-compatibility/2006" xmlns:r="http://schemas.openxmlformats.org/officeDocument/2006/relationships" xmlns:w="http://schemas.openxmlformats.org/wordprocessingml/2006/main" xmlns:w14="http://schemas.microsoft.com/office/word/2010/wordml" xmlns:w15="http://schemas.microsoft.com/office/word/2012/wordml" xmlns:w16cex="http://schemas.microsoft.com/office/word/2018/wordml/cex" xmlns:w16cid="http://schemas.microsoft.com/office/word/2016/wordml/cid" xmlns:w16="http://schemas.microsoft.com/office/word/2018/wordml" xmlns:w16du="http://schemas.microsoft.com/office/word/2023/wordml/word16du" xmlns:w16sdtdh="http://schemas.microsoft.com/office/word/2020/wordml/sdtdatahash" xmlns:w16se="http://schemas.microsoft.com/office/word/2015/wordml/symex" mc:Ignorable="w14 w15 w16se w16cid w16 w16cex w16sdtdh w16du">
+<w:styles xmlns:mc="http://schemas.openxmlformats.org/markup-compatibility/2006" xmlns:r="http://schemas.openxmlformats.org/officeDocument/2006/relationships" xmlns:w="http://schemas.openxmlformats.org/wordprocessingml/2006/main" xmlns:w14="http://schemas.microsoft.com/office/word/2010/wordml" xmlns:w15="http://schemas.microsoft.com/office/word/2012/wordml" mc:Ignorable="w14 w15">
   <w:docDefaults>
     <w:rPrDefault>
       <w:rPr>
@@ -6750,7 +6730,7 @@
     </w:rPrDefault>
     <w:pPrDefault/>
   </w:docDefaults>
-  <w:latentStyles w:defLockedState="0" w:defUIPriority="99" w:defSemiHidden="0" w:defUnhideWhenUsed="0" w:defQFormat="0" w:count="376">
+  <w:latentStyles w:defLockedState="0" w:defUIPriority="99" w:defSemiHidden="0" w:defUnhideWhenUsed="0" w:defQFormat="0" w:count="371">
     <w:lsdException w:name="Normal" w:uiPriority="0" w:qFormat="1"/>
     <w:lsdException w:name="heading 1" w:uiPriority="0" w:qFormat="1"/>
     <w:lsdException w:name="heading 2" w:semiHidden="1" w:uiPriority="0" w:unhideWhenUsed="1" w:qFormat="1"/>
@@ -7122,11 +7102,6 @@
     <w:lsdException w:name="List Table 5 Dark Accent 6" w:uiPriority="50"/>
     <w:lsdException w:name="List Table 6 Colorful Accent 6" w:uiPriority="51"/>
     <w:lsdException w:name="List Table 7 Colorful Accent 6" w:uiPriority="52"/>
-    <w:lsdException w:name="Mention" w:semiHidden="1" w:unhideWhenUsed="1"/>
-    <w:lsdException w:name="Smart Hyperlink" w:semiHidden="1" w:unhideWhenUsed="1"/>
-    <w:lsdException w:name="Hashtag" w:semiHidden="1" w:unhideWhenUsed="1"/>
-    <w:lsdException w:name="Unresolved Mention" w:semiHidden="1" w:unhideWhenUsed="1"/>
-    <w:lsdException w:name="Smart Link" w:semiHidden="1" w:unhideWhenUsed="1"/>
   </w:latentStyles>
   <w:style w:type="paragraph" w:default="1" w:styleId="Normal">
     <w:name w:val="Normal"/>
@@ -7725,8 +7700,8 @@
       <w:u w:val="single"/>
     </w:rPr>
   </w:style>
-  <w:style w:type="paragraph" w:customStyle="1" w:styleId="TtulodeTDC">
-    <w:name w:val="Título de TDC"/>
+  <w:style w:type="paragraph" w:customStyle="1" w:styleId="TtulodeTDC1">
+    <w:name w:val="Título de TDC1"/>
     <w:basedOn w:val="Ttulo1"/>
     <w:next w:val="Normal"/>
     <w:uiPriority w:val="39"/>
@@ -7898,11 +7873,11 @@
     <w:qFormat/>
     <w:rsid w:val="005F60BA"/>
   </w:style>
-  <w:style w:type="paragraph" w:styleId="Ttulo">
+  <w:style w:type="paragraph" w:styleId="Puesto">
     <w:name w:val="Title"/>
     <w:basedOn w:val="Normal"/>
     <w:next w:val="Normal"/>
-    <w:link w:val="TtuloCar"/>
+    <w:link w:val="PuestoCar"/>
     <w:uiPriority w:val="10"/>
     <w:qFormat/>
     <w:rsid w:val="009A3173"/>
@@ -7922,10 +7897,10 @@
       <w:szCs w:val="52"/>
     </w:rPr>
   </w:style>
-  <w:style w:type="character" w:customStyle="1" w:styleId="TtuloCar">
-    <w:name w:val="Título Car"/>
+  <w:style w:type="character" w:customStyle="1" w:styleId="PuestoCar">
+    <w:name w:val="Puesto Car"/>
     <w:basedOn w:val="Fuentedeprrafopredeter"/>
-    <w:link w:val="Ttulo"/>
+    <w:link w:val="Puesto"/>
     <w:uiPriority w:val="10"/>
     <w:rsid w:val="009A3173"/>
     <w:rPr>
@@ -7939,7 +7914,7 @@
   </w:style>
   <w:style w:type="paragraph" w:customStyle="1" w:styleId="PSI-Ttulo">
     <w:name w:val="PSI - Título"/>
-    <w:basedOn w:val="Ttulo"/>
+    <w:basedOn w:val="Puesto"/>
     <w:autoRedefine/>
     <w:qFormat/>
     <w:rsid w:val="009A3173"/>
@@ -8025,6 +8000,7 @@
     <w:uiPriority w:val="59"/>
     <w:rsid w:val="00FD7E90"/>
     <w:tblPr>
+      <w:tblInd w:w="0" w:type="dxa"/>
       <w:tblBorders>
         <w:top w:val="single" w:sz="4" w:space="0" w:color="000000"/>
         <w:left w:val="single" w:sz="4" w:space="0" w:color="000000"/>
@@ -8033,6 +8009,12 @@
         <w:insideH w:val="single" w:sz="4" w:space="0" w:color="000000"/>
         <w:insideV w:val="single" w:sz="4" w:space="0" w:color="000000"/>
       </w:tblBorders>
+      <w:tblCellMar>
+        <w:top w:w="0" w:type="dxa"/>
+        <w:left w:w="108" w:type="dxa"/>
+        <w:bottom w:w="0" w:type="dxa"/>
+        <w:right w:w="108" w:type="dxa"/>
+      </w:tblCellMar>
     </w:tblPr>
   </w:style>
   <w:style w:type="paragraph" w:styleId="Prrafodelista">
@@ -8046,7 +8028,7 @@
       <w:contextualSpacing/>
     </w:pPr>
   </w:style>
-  <w:style w:type="character" w:styleId="Mencinsinresolver">
+  <w:style w:type="character" w:customStyle="1" w:styleId="UnresolvedMention">
     <w:name w:val="Unresolved Mention"/>
     <w:basedOn w:val="Fuentedeprrafopredeter"/>
     <w:uiPriority w:val="99"/>
@@ -8380,7 +8362,7 @@
 </file>
 
 <file path=customXml/itemProps2.xml><?xml version="1.0" encoding="utf-8"?>
-<ds:datastoreItem xmlns:ds="http://schemas.openxmlformats.org/officeDocument/2006/customXml" ds:itemID="{FC78ED7B-4D57-489B-830C-BE5BFE4972B1}">
+<ds:datastoreItem xmlns:ds="http://schemas.openxmlformats.org/officeDocument/2006/customXml" ds:itemID="{B78A3748-5B3A-4277-B6C4-FED18113C8AD}">
   <ds:schemaRefs>
     <ds:schemaRef ds:uri="http://schemas.openxmlformats.org/officeDocument/2006/bibliography"/>
   </ds:schemaRefs>

</xml_diff>